<commit_message>
works! on the beetles photo
bounding boxes found. Now need to probably quickly use the method on
the other images, and document results. then quickly move on to
adaboost! if there is time, hurry and find the LKT tracker algorithm/
research for the face detection system.
</commit_message>
<xml_diff>
--- a/report.docx
+++ b/report.docx
@@ -18,7 +18,35 @@
         <w:rPr>
           <w:b/>
         </w:rPr>
-        <w:t>– EigenFaces, Adaboost, Detection</w:t>
+        <w:t xml:space="preserve">– </w:t>
+      </w:r>
+      <w:proofErr w:type="spellStart"/>
+      <w:r>
+        <w:rPr>
+          <w:b/>
+        </w:rPr>
+        <w:t>EigenFaces</w:t>
+      </w:r>
+      <w:proofErr w:type="spellEnd"/>
+      <w:r>
+        <w:rPr>
+          <w:b/>
+        </w:rPr>
+        <w:t xml:space="preserve">, </w:t>
+      </w:r>
+      <w:proofErr w:type="spellStart"/>
+      <w:r>
+        <w:rPr>
+          <w:b/>
+        </w:rPr>
+        <w:t>Adaboost</w:t>
+      </w:r>
+      <w:proofErr w:type="spellEnd"/>
+      <w:r>
+        <w:rPr>
+          <w:b/>
+        </w:rPr>
+        <w:t>, Detection</w:t>
       </w:r>
     </w:p>
     <w:p>
@@ -31,8 +59,16 @@
         <w:rPr>
           <w:b/>
         </w:rPr>
-        <w:t>Written By: mhtay</w:t>
-      </w:r>
+        <w:t xml:space="preserve">Written By: </w:t>
+      </w:r>
+      <w:proofErr w:type="spellStart"/>
+      <w:r>
+        <w:rPr>
+          <w:b/>
+        </w:rPr>
+        <w:t>mhtay</w:t>
+      </w:r>
+      <w:proofErr w:type="spellEnd"/>
     </w:p>
     <w:p>
       <w:pPr>
@@ -281,7 +317,15 @@
     <w:p/>
     <w:p>
       <w:r>
-        <w:t>The dot product of the normalized eigen-face was taken against the image, cornered at every pixel of the image except the corners using a sliding window.</w:t>
+        <w:t xml:space="preserve">The dot product of the normalized </w:t>
+      </w:r>
+      <w:proofErr w:type="spellStart"/>
+      <w:r>
+        <w:t>eigen</w:t>
+      </w:r>
+      <w:proofErr w:type="spellEnd"/>
+      <w:r>
+        <w:t>-face was taken against the image, cornered at every pixel of the image except the corners using a sliding window.</w:t>
       </w:r>
     </w:p>
     <w:p>
@@ -356,8 +400,13 @@
         </w:r>
       </w:fldSimple>
       <w:r>
-        <w:t>:DotProductImage</w:t>
-      </w:r>
+        <w:t>:</w:t>
+      </w:r>
+      <w:proofErr w:type="spellStart"/>
+      <w:r>
+        <w:t>DotProductImage</w:t>
+      </w:r>
+      <w:proofErr w:type="spellEnd"/>
     </w:p>
     <w:p>
       <w:r>
@@ -369,14 +418,27 @@
       <w:r>
         <w:t xml:space="preserve">ity of features like the hand, </w:t>
       </w:r>
-      <w:r>
-        <w:t xml:space="preserve">false positives is possible. Thus, a normalized dot product of the </w:t>
-      </w:r>
-      <w:r>
-        <w:t>faces with the eigenfa</w:t>
-      </w:r>
-      <w:r>
-        <w:t xml:space="preserve">ce might produce better results, by </w:t>
+      <w:proofErr w:type="gramStart"/>
+      <w:r>
+        <w:t>false positives is</w:t>
+      </w:r>
+      <w:proofErr w:type="gramEnd"/>
+      <w:r>
+        <w:t xml:space="preserve"> possible. Thus, a normalized dot product of the </w:t>
+      </w:r>
+      <w:r>
+        <w:t xml:space="preserve">faces with the </w:t>
+      </w:r>
+      <w:proofErr w:type="spellStart"/>
+      <w:r>
+        <w:t>eigenfa</w:t>
+      </w:r>
+      <w:r>
+        <w:t>ce</w:t>
+      </w:r>
+      <w:proofErr w:type="spellEnd"/>
+      <w:r>
+        <w:t xml:space="preserve"> might produce better results, by </w:t>
       </w:r>
       <w:r>
         <w:t xml:space="preserve">not only subtracting the mean of the patches, but also dividing by the sum of each zero mean patch. </w:t>
@@ -803,36 +865,234 @@
       <w:r>
         <w:t xml:space="preserve"> well</w:t>
       </w:r>
+      <w:r>
+        <w:t xml:space="preserve"> on the other image, </w:t>
+      </w:r>
+      <w:r>
+        <w:t xml:space="preserve">so the approach was taken to carry out the normalized dot product on </w:t>
+      </w:r>
+      <w:r>
+        <w:t>each patch</w:t>
+      </w:r>
+      <w:r>
+        <w:t xml:space="preserve"> after subtracting the patch mean</w:t>
+      </w:r>
+      <w:r>
+        <w:t xml:space="preserve"> and without dividing by norm</w:t>
+      </w:r>
+      <w:r>
+        <w:t xml:space="preserve">, using the </w:t>
+      </w:r>
+      <w:proofErr w:type="spellStart"/>
+      <w:r>
+        <w:t>eigenface</w:t>
+      </w:r>
+      <w:proofErr w:type="spellEnd"/>
+      <w:r>
+        <w:t xml:space="preserve"> learned after mean and standard deviation normalization.</w:t>
+      </w:r>
+    </w:p>
+    <w:p/>
+    <w:p>
+      <w:r>
+        <w:t xml:space="preserve">A </w:t>
+      </w:r>
+      <w:r>
+        <w:t>query sliding face window,</w:t>
+      </w:r>
+      <w:r>
+        <w:t xml:space="preserve"> which indicated a 1 in the presence of a face, and 0 otherwise was carried out. The decision </w:t>
+      </w:r>
+      <w:r>
+        <w:t xml:space="preserve">on whether a face was present </w:t>
+      </w:r>
+      <w:r>
+        <w:t xml:space="preserve">was based on a </w:t>
+      </w:r>
+      <w:r>
+        <w:t>threshold that</w:t>
+      </w:r>
+      <w:r>
+        <w:t xml:space="preserve"> was empirically found to be 70% of the maximum patch score.</w:t>
+      </w:r>
+    </w:p>
+    <w:p>
+      <w:r>
+        <w:t>This was repeated at each of the 5 scales, from a value of 0.5, 0.75, 1.0, 1.5 and 2.0. The resulting faces were detected at:</w:t>
+      </w:r>
+      <w:r>
+        <w:t xml:space="preserve"> </w:t>
+      </w:r>
+    </w:p>
+    <w:p/>
+    <w:p/>
+    <w:p>
+      <w:pPr>
+        <w:keepNext/>
+      </w:pPr>
+      <w:r>
+        <w:rPr>
+          <w:noProof/>
+        </w:rPr>
+        <w:drawing>
+          <wp:inline distT="0" distB="0" distL="0" distR="0" wp14:anchorId="6412DE30" wp14:editId="4B953B31">
+            <wp:extent cx="5486400" cy="4138930"/>
+            <wp:effectExtent l="0" t="0" r="0" b="1270"/>
+            <wp:docPr id="10" name="Picture 10"/>
+            <wp:cNvGraphicFramePr>
+              <a:graphicFrameLocks xmlns:a="http://schemas.openxmlformats.org/drawingml/2006/main" noChangeAspect="1"/>
+            </wp:cNvGraphicFramePr>
+            <a:graphic xmlns:a="http://schemas.openxmlformats.org/drawingml/2006/main">
+              <a:graphicData uri="http://schemas.openxmlformats.org/drawingml/2006/picture">
+                <pic:pic xmlns:pic="http://schemas.openxmlformats.org/drawingml/2006/picture">
+                  <pic:nvPicPr>
+                    <pic:cNvPr id="0" name="Screen Shot 2014-10-15 at 10.37.58 AM.png"/>
+                    <pic:cNvPicPr/>
+                  </pic:nvPicPr>
+                  <pic:blipFill>
+                    <a:blip r:embed="rId11">
+                      <a:extLst>
+                        <a:ext uri="{28A0092B-C50C-407E-A947-70E740481C1C}">
+                          <a14:useLocalDpi xmlns:a14="http://schemas.microsoft.com/office/drawing/2010/main" val="0"/>
+                        </a:ext>
+                      </a:extLst>
+                    </a:blip>
+                    <a:stretch>
+                      <a:fillRect/>
+                    </a:stretch>
+                  </pic:blipFill>
+                  <pic:spPr>
+                    <a:xfrm>
+                      <a:off x="0" y="0"/>
+                      <a:ext cx="5486400" cy="4138930"/>
+                    </a:xfrm>
+                    <a:prstGeom prst="rect">
+                      <a:avLst/>
+                    </a:prstGeom>
+                  </pic:spPr>
+                </pic:pic>
+              </a:graphicData>
+            </a:graphic>
+          </wp:inline>
+        </w:drawing>
+      </w:r>
+    </w:p>
+    <w:p>
+      <w:pPr>
+        <w:pStyle w:val="Caption"/>
+      </w:pPr>
+      <w:r>
+        <w:t>Figure 7: Multi-scale sliding window face query</w:t>
+      </w:r>
+    </w:p>
+    <w:p>
+      <w:r>
+        <w:tab/>
+      </w:r>
+    </w:p>
+    <w:p>
+      <w:r>
+        <w:t>Therea</w:t>
+      </w:r>
+      <w:r>
+        <w:t xml:space="preserve">fter, </w:t>
+      </w:r>
+      <w:r>
+        <w:t xml:space="preserve">bounding boxes </w:t>
+      </w:r>
+      <w:r>
+        <w:t xml:space="preserve">in proximity </w:t>
+      </w:r>
+      <w:r>
+        <w:t xml:space="preserve">were coalesced into a single bounding box. This was done by </w:t>
+      </w:r>
+      <w:r>
+        <w:t>searching for the nearest bounding box to the existing box, then taking the average of the 2 boxes as the new box. However, the new box produced might be close to an existing box in the shortlisted list, thus the process of searching for nearest boxes needs to be repeated until no closest boxes are found. The limit for the closest box is set to 6</w:t>
+      </w:r>
+      <w:r>
+        <w:t>4, the approximate size of the E</w:t>
+      </w:r>
+      <w:r>
+        <w:t>igen</w:t>
+      </w:r>
+      <w:r>
+        <w:t>-</w:t>
+      </w:r>
+      <w:r>
+        <w:t>face rectangle.</w:t>
+      </w:r>
+    </w:p>
+    <w:p/>
+    <w:p>
+      <w:pPr>
+        <w:keepNext/>
+      </w:pPr>
+      <w:r>
+        <w:rPr>
+          <w:noProof/>
+        </w:rPr>
+        <w:drawing>
+          <wp:inline distT="0" distB="0" distL="0" distR="0" wp14:anchorId="059D31B7" wp14:editId="7C9B7B6D">
+            <wp:extent cx="5486400" cy="4210050"/>
+            <wp:effectExtent l="0" t="0" r="0" b="6350"/>
+            <wp:docPr id="11" name="Picture 11"/>
+            <wp:cNvGraphicFramePr>
+              <a:graphicFrameLocks xmlns:a="http://schemas.openxmlformats.org/drawingml/2006/main" noChangeAspect="1"/>
+            </wp:cNvGraphicFramePr>
+            <a:graphic xmlns:a="http://schemas.openxmlformats.org/drawingml/2006/main">
+              <a:graphicData uri="http://schemas.openxmlformats.org/drawingml/2006/picture">
+                <pic:pic xmlns:pic="http://schemas.openxmlformats.org/drawingml/2006/picture">
+                  <pic:nvPicPr>
+                    <pic:cNvPr id="0" name="Screen Shot 2014-10-15 at 1.53.26 PM.png"/>
+                    <pic:cNvPicPr/>
+                  </pic:nvPicPr>
+                  <pic:blipFill>
+                    <a:blip r:embed="rId12">
+                      <a:extLst>
+                        <a:ext uri="{28A0092B-C50C-407E-A947-70E740481C1C}">
+                          <a14:useLocalDpi xmlns:a14="http://schemas.microsoft.com/office/drawing/2010/main" val="0"/>
+                        </a:ext>
+                      </a:extLst>
+                    </a:blip>
+                    <a:stretch>
+                      <a:fillRect/>
+                    </a:stretch>
+                  </pic:blipFill>
+                  <pic:spPr>
+                    <a:xfrm>
+                      <a:off x="0" y="0"/>
+                      <a:ext cx="5486400" cy="4210050"/>
+                    </a:xfrm>
+                    <a:prstGeom prst="rect">
+                      <a:avLst/>
+                    </a:prstGeom>
+                  </pic:spPr>
+                </pic:pic>
+              </a:graphicData>
+            </a:graphic>
+          </wp:inline>
+        </w:drawing>
+      </w:r>
+    </w:p>
+    <w:p>
+      <w:pPr>
+        <w:pStyle w:val="Caption"/>
+      </w:pPr>
+      <w:r>
+        <w:t>Figure 8: Short-listed faces</w:t>
+      </w:r>
+    </w:p>
+    <w:p>
+      <w:pPr>
+        <w:ind w:left="720" w:hanging="720"/>
+      </w:pPr>
+      <w:r>
+        <w:t xml:space="preserve"> </w:t>
+      </w:r>
+    </w:p>
+    <w:p>
       <w:bookmarkStart w:id="0" w:name="_GoBack"/>
       <w:bookmarkEnd w:id="0"/>
-      <w:r>
-        <w:t xml:space="preserve"> on the other image, </w:t>
-      </w:r>
-      <w:r>
-        <w:t xml:space="preserve">so the approach was taken to carry out the normalized dot product on </w:t>
-      </w:r>
-      <w:r>
-        <w:t>each patch</w:t>
-      </w:r>
-      <w:r>
-        <w:t xml:space="preserve"> after subtracting the patch mean</w:t>
-      </w:r>
-      <w:r>
-        <w:t xml:space="preserve"> and without dividing by norm</w:t>
-      </w:r>
-      <w:r>
-        <w:t>, using the eigenface learned after mean and standard deviation normalization.</w:t>
-      </w:r>
-    </w:p>
-    <w:p/>
-    <w:p/>
-    <w:p/>
-    <w:p/>
-    <w:p/>
-    <w:p>
-      <w:r>
-        <w:tab/>
-      </w:r>
       <w:r>
         <w:tab/>
       </w:r>

</xml_diff>

<commit_message>
found weights for faces and non-faces
computed eigenfaces and found weights for each of the images for the
train dataset. now to implement adaboost, and find what it means to use
multiple weak classifiers and how to implement the multiple weak
classifiers
</commit_message>
<xml_diff>
--- a/report.docx
+++ b/report.docx
@@ -1091,12 +1091,178 @@
       </w:r>
     </w:p>
     <w:p>
+      <w:r>
+        <w:t xml:space="preserve">Repeating the Process on the other </w:t>
+      </w:r>
+      <w:r>
+        <w:t>images</w:t>
+      </w:r>
+      <w:r>
+        <w:t>:</w:t>
+      </w:r>
+    </w:p>
+    <w:p>
+      <w:pPr>
+        <w:keepNext/>
+      </w:pPr>
+      <w:r>
+        <w:rPr>
+          <w:noProof/>
+        </w:rPr>
+        <w:drawing>
+          <wp:inline distT="0" distB="0" distL="0" distR="0" wp14:anchorId="753005D6" wp14:editId="4C1476F2">
+            <wp:extent cx="3426106" cy="2694093"/>
+            <wp:effectExtent l="0" t="0" r="3175" b="0"/>
+            <wp:docPr id="12" name="Picture 12"/>
+            <wp:cNvGraphicFramePr>
+              <a:graphicFrameLocks xmlns:a="http://schemas.openxmlformats.org/drawingml/2006/main" noChangeAspect="1"/>
+            </wp:cNvGraphicFramePr>
+            <a:graphic xmlns:a="http://schemas.openxmlformats.org/drawingml/2006/main">
+              <a:graphicData uri="http://schemas.openxmlformats.org/drawingml/2006/picture">
+                <pic:pic xmlns:pic="http://schemas.openxmlformats.org/drawingml/2006/picture">
+                  <pic:nvPicPr>
+                    <pic:cNvPr id="0" name="Screen Shot 2014-10-15 at 4.25.42 PM.png"/>
+                    <pic:cNvPicPr/>
+                  </pic:nvPicPr>
+                  <pic:blipFill>
+                    <a:blip r:embed="rId13">
+                      <a:extLst>
+                        <a:ext uri="{28A0092B-C50C-407E-A947-70E740481C1C}">
+                          <a14:useLocalDpi xmlns:a14="http://schemas.microsoft.com/office/drawing/2010/main" val="0"/>
+                        </a:ext>
+                      </a:extLst>
+                    </a:blip>
+                    <a:stretch>
+                      <a:fillRect/>
+                    </a:stretch>
+                  </pic:blipFill>
+                  <pic:spPr>
+                    <a:xfrm>
+                      <a:off x="0" y="0"/>
+                      <a:ext cx="3426328" cy="2694267"/>
+                    </a:xfrm>
+                    <a:prstGeom prst="rect">
+                      <a:avLst/>
+                    </a:prstGeom>
+                  </pic:spPr>
+                </pic:pic>
+              </a:graphicData>
+            </a:graphic>
+          </wp:inline>
+        </w:drawing>
+      </w:r>
+    </w:p>
+    <w:p>
+      <w:pPr>
+        <w:pStyle w:val="Caption"/>
+      </w:pPr>
+      <w:r>
+        <w:t xml:space="preserve">Figure </w:t>
+      </w:r>
+      <w:r>
+        <w:t>9</w:t>
+      </w:r>
+      <w:r>
+        <w:t>:Russian gathering photo</w:t>
+      </w:r>
+    </w:p>
+    <w:p>
+      <w:r>
+        <w:t xml:space="preserve">The faces that are turned away from the camera are not well detected, as the training data are all faces that are looking directly at the camera. </w:t>
+      </w:r>
+      <w:r>
+        <w:t>(</w:t>
+      </w:r>
+      <w:proofErr w:type="gramStart"/>
+      <w:r>
+        <w:t>front</w:t>
+      </w:r>
+      <w:proofErr w:type="gramEnd"/>
+      <w:r>
+        <w:t>-profile)</w:t>
+      </w:r>
+    </w:p>
+    <w:p>
+      <w:pPr>
+        <w:keepNext/>
+      </w:pPr>
+      <w:r>
+        <w:rPr>
+          <w:noProof/>
+        </w:rPr>
+        <w:drawing>
+          <wp:inline distT="0" distB="0" distL="0" distR="0" wp14:anchorId="5D2BE8D7" wp14:editId="598BD466">
+            <wp:extent cx="5486400" cy="3996055"/>
+            <wp:effectExtent l="0" t="0" r="0" b="0"/>
+            <wp:docPr id="13" name="Picture 13"/>
+            <wp:cNvGraphicFramePr>
+              <a:graphicFrameLocks xmlns:a="http://schemas.openxmlformats.org/drawingml/2006/main" noChangeAspect="1"/>
+            </wp:cNvGraphicFramePr>
+            <a:graphic xmlns:a="http://schemas.openxmlformats.org/drawingml/2006/main">
+              <a:graphicData uri="http://schemas.openxmlformats.org/drawingml/2006/picture">
+                <pic:pic xmlns:pic="http://schemas.openxmlformats.org/drawingml/2006/picture">
+                  <pic:nvPicPr>
+                    <pic:cNvPr id="0" name="Screen Shot 2014-10-15 at 4.56.07 PM.png"/>
+                    <pic:cNvPicPr/>
+                  </pic:nvPicPr>
+                  <pic:blipFill>
+                    <a:blip r:embed="rId14">
+                      <a:extLst>
+                        <a:ext uri="{28A0092B-C50C-407E-A947-70E740481C1C}">
+                          <a14:useLocalDpi xmlns:a14="http://schemas.microsoft.com/office/drawing/2010/main" val="0"/>
+                        </a:ext>
+                      </a:extLst>
+                    </a:blip>
+                    <a:stretch>
+                      <a:fillRect/>
+                    </a:stretch>
+                  </pic:blipFill>
+                  <pic:spPr>
+                    <a:xfrm>
+                      <a:off x="0" y="0"/>
+                      <a:ext cx="5486400" cy="3996055"/>
+                    </a:xfrm>
+                    <a:prstGeom prst="rect">
+                      <a:avLst/>
+                    </a:prstGeom>
+                  </pic:spPr>
+                </pic:pic>
+              </a:graphicData>
+            </a:graphic>
+          </wp:inline>
+        </w:drawing>
+      </w:r>
+    </w:p>
+    <w:p>
+      <w:pPr>
+        <w:pStyle w:val="Caption"/>
+        <w:ind w:left="1440" w:firstLine="720"/>
+      </w:pPr>
+      <w:r>
+        <w:t xml:space="preserve">Figure </w:t>
+      </w:r>
+      <w:fldSimple w:instr=" SEQ Figure \* ARABIC ">
+        <w:r>
+          <w:rPr>
+            <w:noProof/>
+          </w:rPr>
+          <w:t>5</w:t>
+        </w:r>
+      </w:fldSimple>
+      <w:r>
+        <w:t xml:space="preserve">: Group meeting after operation mission success </w:t>
+      </w:r>
+    </w:p>
+    <w:p>
+      <w:r>
+        <w:tab/>
+      </w:r>
+    </w:p>
+    <w:p>
       <w:bookmarkStart w:id="0" w:name="_GoBack"/>
       <w:bookmarkEnd w:id="0"/>
-      <w:r>
-        <w:tab/>
-      </w:r>
-    </w:p>
+    </w:p>
+    <w:p/>
     <w:sectPr>
       <w:pgSz w:w="12240" w:h="15840"/>
       <w:pgMar w:top="1440" w:right="1800" w:bottom="1440" w:left="1800" w:header="720" w:footer="720" w:gutter="0"/>

</xml_diff>